<commit_message>
INT-4071 {rc_data_feed} QA changes
</commit_message>
<xml_diff>
--- a/rc_data_feed/doc/IBM_SOAR_Data_Feed_App_Guide.docx
+++ b/rc_data_feed/doc/IBM_SOAR_Data_Feed_App_Guide.docx
@@ -4484,19 +4484,7 @@
           <w:rPr>
             <w:rStyle w:val="Hyperlink"/>
           </w:rPr>
-          <w:t>Re</w:t>
-        </w:r>
-        <w:r>
-          <w:rPr>
-            <w:rStyle w:val="Hyperlink"/>
-          </w:rPr>
-          <w:t>s</w:t>
-        </w:r>
-        <w:r>
-          <w:rPr>
-            <w:rStyle w:val="Hyperlink"/>
-          </w:rPr>
-          <w:t>ilient Integration Server Guid</w:t>
+          <w:t>Resilient Integration Server Guid</w:t>
         </w:r>
         <w:r>
           <w:rPr>
@@ -4984,6 +4972,9 @@
     </w:p>
     <w:p>
       <w:r>
+        <w:rPr>
+          <w:noProof/>
+        </w:rPr>
         <w:lastRenderedPageBreak/>
         <w:drawing>
           <wp:inline distT="0" distB="0" distL="0" distR="0" wp14:anchorId="3557D627" wp14:editId="3F7C79F1">
@@ -6834,13 +6825,13 @@
       <w:pPr>
         <w:pStyle w:val="Heading2"/>
       </w:pPr>
-      <w:bookmarkStart w:id="20" w:name="_Toc510253272"/>
-      <w:bookmarkStart w:id="21" w:name="_Toc90999088"/>
+      <w:bookmarkStart w:id="20" w:name="_Toc90999088"/>
+      <w:bookmarkStart w:id="21" w:name="_Toc510253272"/>
       <w:r>
         <w:lastRenderedPageBreak/>
         <w:t>Confirm deployment</w:t>
       </w:r>
-      <w:bookmarkEnd w:id="21"/>
+      <w:bookmarkEnd w:id="20"/>
     </w:p>
     <w:p>
       <w:pPr>
@@ -6849,7 +6840,7 @@
       </w:pPr>
       <w:bookmarkStart w:id="22" w:name="_Configuration"/>
       <w:bookmarkStart w:id="23" w:name="_Toc510253274"/>
-      <w:bookmarkEnd w:id="20"/>
+      <w:bookmarkEnd w:id="21"/>
       <w:bookmarkEnd w:id="22"/>
       <w:r>
         <w:t xml:space="preserve">Once the package </w:t>
@@ -7446,40 +7437,36 @@
       <w:r>
         <w:t>=“</w:t>
       </w:r>
+      <w:proofErr w:type="gramEnd"/>
+      <w:r>
+        <w:t>Default Workspace</w:t>
+      </w:r>
+      <w:r>
+        <w:t>”</w:t>
+      </w:r>
+      <w:r>
+        <w:t>:[</w:t>
+      </w:r>
+      <w:r>
+        <w:t>“</w:t>
+      </w:r>
       <w:proofErr w:type="spellStart"/>
-      <w:proofErr w:type="gramEnd"/>
-      <w:r>
-        <w:t>workspaceA</w:t>
+      <w:r>
+        <w:t>sqlserver_feed</w:t>
       </w:r>
       <w:proofErr w:type="spellEnd"/>
       <w:r>
         <w:t>”</w:t>
       </w:r>
       <w:r>
-        <w:t>:[</w:t>
-      </w:r>
-      <w:r>
-        <w:t>“</w:t>
-      </w:r>
-      <w:proofErr w:type="spellStart"/>
-      <w:r>
-        <w:t>sqlserver_feed</w:t>
-      </w:r>
-      <w:proofErr w:type="spellEnd"/>
-      <w:r>
-        <w:t>”</w:t>
-      </w:r>
-      <w:r>
         <w:t>],</w:t>
       </w:r>
       <w:r>
         <w:t xml:space="preserve"> “</w:t>
       </w:r>
-      <w:proofErr w:type="spellStart"/>
-      <w:r>
-        <w:t>workspaceB</w:t>
-      </w:r>
-      <w:proofErr w:type="spellEnd"/>
+      <w:r>
+        <w:t>workspace A</w:t>
+      </w:r>
       <w:r>
         <w:t>”</w:t>
       </w:r>
@@ -8039,6 +8026,25 @@
       <w:r>
         <w:t xml:space="preserve"> parameter to specify which workspaces refer to list of installed data feeder plugins. </w:t>
       </w:r>
+      <w:r>
+        <w:br/>
+        <w:t xml:space="preserve">Note: once the </w:t>
+      </w:r>
+      <w:r>
+        <w:rPr>
+          <w:rStyle w:val="codeChar0"/>
+        </w:rPr>
+        <w:t>workspaces</w:t>
+      </w:r>
+      <w:r>
+        <w:t xml:space="preserve"> parameter is used, include a definition for the ‘Default Workspace’ if plugin use is intended</w:t>
+      </w:r>
+      <w:r>
+        <w:t xml:space="preserve"> for that workspace</w:t>
+      </w:r>
+      <w:r>
+        <w:t>.</w:t>
+      </w:r>
     </w:p>
     <w:p>
       <w:pPr>
@@ -8070,23 +8076,33 @@
       <w:r>
         <w:t xml:space="preserve"> plugins, you can configure incidents in </w:t>
       </w:r>
+      <w:r>
+        <w:t>‘</w:t>
+      </w:r>
+      <w:r>
+        <w:t>workspace</w:t>
+      </w:r>
+      <w:r>
+        <w:t xml:space="preserve"> </w:t>
+      </w:r>
+      <w:r>
+        <w:t>A</w:t>
+      </w:r>
+      <w:r>
+        <w:t xml:space="preserve">’ </w:t>
+      </w:r>
+      <w:r>
+        <w:t xml:space="preserve">to send data to </w:t>
+      </w:r>
+      <w:r>
+        <w:t xml:space="preserve">the </w:t>
+      </w:r>
       <w:proofErr w:type="spellStart"/>
       <w:r>
-        <w:t>workspaceA</w:t>
+        <w:t>odbcfeed</w:t>
       </w:r>
       <w:proofErr w:type="spellEnd"/>
       <w:r>
-        <w:t xml:space="preserve"> to send data to </w:t>
-      </w:r>
-      <w:r>
-        <w:t xml:space="preserve">the </w:t>
-      </w:r>
-      <w:proofErr w:type="spellStart"/>
-      <w:r>
-        <w:t>odbcfeed</w:t>
-      </w:r>
-      <w:proofErr w:type="spellEnd"/>
-      <w:r>
         <w:t xml:space="preserve"> </w:t>
       </w:r>
       <w:r>
@@ -8095,11 +8111,21 @@
       <w:r>
         <w:t xml:space="preserve">and incidents in </w:t>
       </w:r>
-      <w:proofErr w:type="spellStart"/>
-      <w:r>
-        <w:t>workspaceB</w:t>
-      </w:r>
-      <w:proofErr w:type="spellEnd"/>
+      <w:r>
+        <w:t>‘</w:t>
+      </w:r>
+      <w:r>
+        <w:t>workspace</w:t>
+      </w:r>
+      <w:r>
+        <w:t xml:space="preserve"> </w:t>
+      </w:r>
+      <w:r>
+        <w:t>B</w:t>
+      </w:r>
+      <w:r>
+        <w:t>’</w:t>
+      </w:r>
       <w:r>
         <w:t xml:space="preserve"> to send data to both </w:t>
       </w:r>
@@ -8329,7 +8355,13 @@
         <w:t>s</w:t>
       </w:r>
       <w:r>
-        <w:t xml:space="preserve"> and the list of feeds associated with </w:t>
+        <w:t xml:space="preserve"> </w:t>
+      </w:r>
+      <w:r>
+        <w:t xml:space="preserve">(by label, case sensitive) </w:t>
+      </w:r>
+      <w:r>
+        <w:t xml:space="preserve">and the list of feeds associated with </w:t>
       </w:r>
       <w:r>
         <w:t>each workspace</w:t>
@@ -8352,40 +8384,42 @@
       <w:r>
         <w:t>=“</w:t>
       </w:r>
+      <w:proofErr w:type="gramEnd"/>
+      <w:r>
+        <w:t>Default Workspace</w:t>
+      </w:r>
+      <w:r>
+        <w:t>”</w:t>
+      </w:r>
+      <w:r>
+        <w:t>:[</w:t>
+      </w:r>
+      <w:r>
+        <w:t>“</w:t>
+      </w:r>
       <w:proofErr w:type="spellStart"/>
-      <w:proofErr w:type="gramEnd"/>
-      <w:r>
-        <w:t>workspaceA</w:t>
+      <w:r>
+        <w:t>sqlserver_feed</w:t>
       </w:r>
       <w:proofErr w:type="spellEnd"/>
       <w:r>
         <w:t>”</w:t>
       </w:r>
       <w:r>
-        <w:t>:[</w:t>
-      </w:r>
-      <w:r>
-        <w:t>“</w:t>
-      </w:r>
-      <w:proofErr w:type="spellStart"/>
-      <w:r>
-        <w:t>sqlserver_feed</w:t>
-      </w:r>
-      <w:proofErr w:type="spellEnd"/>
-      <w:r>
-        <w:t>”</w:t>
-      </w:r>
-      <w:r>
         <w:t>],</w:t>
       </w:r>
       <w:r>
         <w:t xml:space="preserve"> “</w:t>
       </w:r>
-      <w:proofErr w:type="spellStart"/>
-      <w:r>
-        <w:t>workspaceB</w:t>
-      </w:r>
-      <w:proofErr w:type="spellEnd"/>
+      <w:r>
+        <w:t>workspace</w:t>
+      </w:r>
+      <w:r>
+        <w:t xml:space="preserve"> </w:t>
+      </w:r>
+      <w:r>
+        <w:t>A</w:t>
+      </w:r>
       <w:r>
         <w:t>”</w:t>
       </w:r>
@@ -8700,6 +8734,7 @@
         <w:pStyle w:val="code0"/>
       </w:pPr>
       <w:r>
+        <w:lastRenderedPageBreak/>
         <w:t xml:space="preserve">  "</w:t>
       </w:r>
       <w:proofErr w:type="spellStart"/>
@@ -8716,7 +8751,6 @@
         <w:pStyle w:val="code0"/>
       </w:pPr>
       <w:r>
-        <w:lastRenderedPageBreak/>
         <w:t xml:space="preserve">  "</w:t>
       </w:r>
       <w:proofErr w:type="spellStart"/>
@@ -9158,6 +9192,7 @@
               <w:pStyle w:val="BodyText"/>
             </w:pPr>
             <w:r>
+              <w:lastRenderedPageBreak/>
               <w:t>Incident</w:t>
             </w:r>
           </w:p>
@@ -9186,7 +9221,6 @@
               <w:pStyle w:val="BodyText"/>
             </w:pPr>
             <w:r>
-              <w:lastRenderedPageBreak/>
               <w:t>Tasks</w:t>
             </w:r>
           </w:p>
@@ -9797,14 +9831,27 @@
       <w:r>
         <w:t xml:space="preserve">Figure </w:t>
       </w:r>
-      <w:fldSimple w:instr=" SEQ Figure \* ARABIC ">
-        <w:r>
-          <w:rPr>
-            <w:noProof/>
-          </w:rPr>
-          <w:t>1</w:t>
-        </w:r>
-      </w:fldSimple>
+      <w:r>
+        <w:fldChar w:fldCharType="begin"/>
+      </w:r>
+      <w:r>
+        <w:instrText xml:space="preserve"> SEQ Figure \* ARABIC </w:instrText>
+      </w:r>
+      <w:r>
+        <w:fldChar w:fldCharType="separate"/>
+      </w:r>
+      <w:r>
+        <w:rPr>
+          <w:noProof/>
+        </w:rPr>
+        <w:t>1</w:t>
+      </w:r>
+      <w:r>
+        <w:rPr>
+          <w:noProof/>
+        </w:rPr>
+        <w:fldChar w:fldCharType="end"/>
+      </w:r>
       <w:r>
         <w:t xml:space="preserve"> Rule Activity Fields Example</w:t>
       </w:r>

</xml_diff>

<commit_message>
INT-4071 {rc_data_feed} fix for workspaces
</commit_message>
<xml_diff>
--- a/rc_data_feed/doc/IBM_SOAR_Data_Feed_App_Guide.docx
+++ b/rc_data_feed/doc/IBM_SOAR_Data_Feed_App_Guide.docx
@@ -2,11 +2,11 @@
 <file path=word/document.xml><?xml version="1.0" encoding="utf-8"?>
 <w:document xmlns:wpc="http://schemas.microsoft.com/office/word/2010/wordprocessingCanvas" xmlns:cx="http://schemas.microsoft.com/office/drawing/2014/chartex" xmlns:cx1="http://schemas.microsoft.com/office/drawing/2015/9/8/chartex" xmlns:cx2="http://schemas.microsoft.com/office/drawing/2015/10/21/chartex" xmlns:cx3="http://schemas.microsoft.com/office/drawing/2016/5/9/chartex" xmlns:cx4="http://schemas.microsoft.com/office/drawing/2016/5/10/chartex" xmlns:cx5="http://schemas.microsoft.com/office/drawing/2016/5/11/chartex" xmlns:cx6="http://schemas.microsoft.com/office/drawing/2016/5/12/chartex" xmlns:cx7="http://schemas.microsoft.com/office/drawing/2016/5/13/chartex" xmlns:cx8="http://schemas.microsoft.com/office/drawing/2016/5/14/chartex" xmlns:mc="http://schemas.openxmlformats.org/markup-compatibility/2006" xmlns:aink="http://schemas.microsoft.com/office/drawing/2016/ink" xmlns:am3d="http://schemas.microsoft.com/office/drawing/2017/model3d" xmlns:o="urn:schemas-microsoft-com:office:office" xmlns:r="http://schemas.openxmlformats.org/officeDocument/2006/relationships" xmlns:m="http://schemas.openxmlformats.org/officeDocument/2006/math" xmlns:v="urn:schemas-microsoft-com:vml" xmlns:wp14="http://schemas.microsoft.com/office/word/2010/wordprocessingDrawing" xmlns:wp="http://schemas.openxmlformats.org/drawingml/2006/wordprocessingDrawing" xmlns:w10="urn:schemas-microsoft-com:office:word" xmlns:w="http://schemas.openxmlformats.org/wordprocessingml/2006/main" xmlns:w14="http://schemas.microsoft.com/office/word/2010/wordml" xmlns:w15="http://schemas.microsoft.com/office/word/2012/wordml" xmlns:w16cex="http://schemas.microsoft.com/office/word/2018/wordml/cex" xmlns:w16cid="http://schemas.microsoft.com/office/word/2016/wordml/cid" xmlns:w16="http://schemas.microsoft.com/office/word/2018/wordml" xmlns:w16sdtdh="http://schemas.microsoft.com/office/word/2020/wordml/sdtdatahash" xmlns:w16se="http://schemas.microsoft.com/office/word/2015/wordml/symex" xmlns:wpg="http://schemas.microsoft.com/office/word/2010/wordprocessingGroup" xmlns:wpi="http://schemas.microsoft.com/office/word/2010/wordprocessingInk" xmlns:wne="http://schemas.microsoft.com/office/word/2006/wordml" xmlns:wps="http://schemas.microsoft.com/office/word/2010/wordprocessingShape" mc:Ignorable="w14 w15 w16se w16cid w16 w16cex w16sdtdh wp14">
   <w:body>
+    <w:bookmarkStart w:id="0" w:name="_Toc266263768"/>
     <w:p>
       <w:pPr>
         <w:pStyle w:val="BodyText"/>
       </w:pPr>
-      <w:bookmarkStart w:id="0" w:name="_Toc266263768"/>
       <w:r>
         <w:rPr>
           <w:noProof/>
@@ -7997,13 +7997,67 @@
         <w:t xml:space="preserve"> to limit the </w:t>
       </w:r>
       <w:r>
-        <w:t xml:space="preserve">types of objects to reload. This is useful if your synchronization requirements does not </w:t>
+        <w:t xml:space="preserve">types of objects to reload. This is useful if your synchronization requirements </w:t>
+      </w:r>
+      <w:proofErr w:type="gramStart"/>
+      <w:r>
+        <w:t>does</w:t>
+      </w:r>
+      <w:proofErr w:type="gramEnd"/>
+      <w:r>
+        <w:t xml:space="preserve"> not </w:t>
       </w:r>
       <w:r>
         <w:t>include</w:t>
       </w:r>
       <w:r>
         <w:t xml:space="preserve"> all data types.</w:t>
+      </w:r>
+      <w:r>
+        <w:t xml:space="preserve"> </w:t>
+      </w:r>
+      <w:proofErr w:type="spellStart"/>
+      <w:r>
+        <w:rPr>
+          <w:rStyle w:val="codeChar0"/>
+        </w:rPr>
+        <w:t>r</w:t>
+      </w:r>
+      <w:r>
+        <w:rPr>
+          <w:rStyle w:val="codeChar0"/>
+        </w:rPr>
+        <w:t>eload</w:t>
+      </w:r>
+      <w:r>
+        <w:rPr>
+          <w:rStyle w:val="codeChar0"/>
+        </w:rPr>
+        <w:t>_types</w:t>
+      </w:r>
+      <w:proofErr w:type="spellEnd"/>
+      <w:r>
+        <w:t xml:space="preserve"> </w:t>
+      </w:r>
+      <w:proofErr w:type="gramStart"/>
+      <w:r>
+        <w:t>is</w:t>
+      </w:r>
+      <w:proofErr w:type="gramEnd"/>
+      <w:r>
+        <w:t xml:space="preserve"> also </w:t>
+      </w:r>
+      <w:r>
+        <w:t xml:space="preserve">referenced when using the manual </w:t>
+      </w:r>
+      <w:r>
+        <w:rPr>
+          <w:rStyle w:val="codeChar0"/>
+        </w:rPr>
+        <w:t>Sync Incidents</w:t>
+      </w:r>
+      <w:r>
+        <w:t xml:space="preserve"> action.</w:t>
       </w:r>
     </w:p>
     <w:p>
@@ -8143,22 +8197,7 @@
       </w:r>
       <w:proofErr w:type="spellEnd"/>
       <w:r>
-        <w:t xml:space="preserve">. Be aware that this feature does not work when </w:t>
-      </w:r>
-      <w:r>
-        <w:rPr>
-          <w:rStyle w:val="codeChar0"/>
-        </w:rPr>
-        <w:t>reload=True</w:t>
-      </w:r>
-      <w:r>
-        <w:t xml:space="preserve"> is set</w:t>
-      </w:r>
-      <w:r>
-        <w:t xml:space="preserve"> as the performance overhead would be prohibitive</w:t>
-      </w:r>
-      <w:r>
-        <w:t xml:space="preserve">. </w:t>
+        <w:t>.</w:t>
       </w:r>
     </w:p>
     <w:p>
@@ -10411,23 +10450,13 @@
                               </w:rPr>
                               <w:t xml:space="preserve">given class: </w:t>
                             </w:r>
-                            <w:proofErr w:type="spellStart"/>
                             <w:r>
                               <w:rPr>
                                 <w:sz w:val="16"/>
                                 <w:szCs w:val="16"/>
                               </w:rPr>
-                              <w:t>i.e</w:t>
+                              <w:t xml:space="preserve">i.e </w:t>
                             </w:r>
-                            <w:proofErr w:type="spellEnd"/>
-                            <w:r>
-                              <w:rPr>
-                                <w:sz w:val="16"/>
-                                <w:szCs w:val="16"/>
-                              </w:rPr>
-                              <w:t xml:space="preserve"> </w:t>
-                            </w:r>
-                            <w:proofErr w:type="spellStart"/>
                             <w:r>
                               <w:rPr>
                                 <w:sz w:val="16"/>
@@ -10435,7 +10464,6 @@
                               </w:rPr>
                               <w:t>FeedDestinationBase</w:t>
                             </w:r>
-                            <w:proofErr w:type="spellEnd"/>
                           </w:p>
                         </w:txbxContent>
                       </wps:txbx>
@@ -10566,21 +10594,12 @@
                                 <w:szCs w:val="16"/>
                               </w:rPr>
                             </w:pPr>
-                            <w:proofErr w:type="spellStart"/>
                             <w:r>
                               <w:rPr>
                                 <w:sz w:val="16"/>
                                 <w:szCs w:val="16"/>
                               </w:rPr>
-                              <w:t>App.config</w:t>
-                            </w:r>
-                            <w:proofErr w:type="spellEnd"/>
-                            <w:r>
-                              <w:rPr>
-                                <w:sz w:val="16"/>
-                                <w:szCs w:val="16"/>
-                              </w:rPr>
-                              <w:t xml:space="preserve"> section for plugin</w:t>
+                              <w:t>App.config section for plugin</w:t>
                             </w:r>
                           </w:p>
                         </w:txbxContent>

</xml_diff>

<commit_message>
INT-4306 {rc_data_feed} doc changes for 2.2.1
</commit_message>
<xml_diff>
--- a/rc_data_feed/doc/IBM_SOAR_Data_Feed_App_Guide.docx
+++ b/rc_data_feed/doc/IBM_SOAR_Data_Feed_App_Guide.docx
@@ -2,11 +2,11 @@
 <file path=word/document.xml><?xml version="1.0" encoding="utf-8"?>
 <w:document xmlns:wpc="http://schemas.microsoft.com/office/word/2010/wordprocessingCanvas" xmlns:cx="http://schemas.microsoft.com/office/drawing/2014/chartex" xmlns:cx1="http://schemas.microsoft.com/office/drawing/2015/9/8/chartex" xmlns:cx2="http://schemas.microsoft.com/office/drawing/2015/10/21/chartex" xmlns:cx3="http://schemas.microsoft.com/office/drawing/2016/5/9/chartex" xmlns:cx4="http://schemas.microsoft.com/office/drawing/2016/5/10/chartex" xmlns:cx5="http://schemas.microsoft.com/office/drawing/2016/5/11/chartex" xmlns:cx6="http://schemas.microsoft.com/office/drawing/2016/5/12/chartex" xmlns:cx7="http://schemas.microsoft.com/office/drawing/2016/5/13/chartex" xmlns:cx8="http://schemas.microsoft.com/office/drawing/2016/5/14/chartex" xmlns:mc="http://schemas.openxmlformats.org/markup-compatibility/2006" xmlns:aink="http://schemas.microsoft.com/office/drawing/2016/ink" xmlns:am3d="http://schemas.microsoft.com/office/drawing/2017/model3d" xmlns:o="urn:schemas-microsoft-com:office:office" xmlns:r="http://schemas.openxmlformats.org/officeDocument/2006/relationships" xmlns:m="http://schemas.openxmlformats.org/officeDocument/2006/math" xmlns:v="urn:schemas-microsoft-com:vml" xmlns:wp14="http://schemas.microsoft.com/office/word/2010/wordprocessingDrawing" xmlns:wp="http://schemas.openxmlformats.org/drawingml/2006/wordprocessingDrawing" xmlns:w10="urn:schemas-microsoft-com:office:word" xmlns:w="http://schemas.openxmlformats.org/wordprocessingml/2006/main" xmlns:w14="http://schemas.microsoft.com/office/word/2010/wordml" xmlns:w15="http://schemas.microsoft.com/office/word/2012/wordml" xmlns:w16cex="http://schemas.microsoft.com/office/word/2018/wordml/cex" xmlns:w16cid="http://schemas.microsoft.com/office/word/2016/wordml/cid" xmlns:w16="http://schemas.microsoft.com/office/word/2018/wordml" xmlns:w16sdtdh="http://schemas.microsoft.com/office/word/2020/wordml/sdtdatahash" xmlns:w16se="http://schemas.microsoft.com/office/word/2015/wordml/symex" xmlns:wpg="http://schemas.microsoft.com/office/word/2010/wordprocessingGroup" xmlns:wpi="http://schemas.microsoft.com/office/word/2010/wordprocessingInk" xmlns:wne="http://schemas.microsoft.com/office/word/2006/wordml" xmlns:wps="http://schemas.microsoft.com/office/word/2010/wordprocessingShape" mc:Ignorable="w14 w15 w16se w16cid w16 w16cex w16sdtdh wp14">
   <w:body>
-    <w:bookmarkStart w:id="0" w:name="_Toc266263768"/>
     <w:p>
       <w:pPr>
         <w:pStyle w:val="BodyText"/>
       </w:pPr>
+      <w:bookmarkStart w:id="0" w:name="_Toc266263768"/>
       <w:r>
         <w:rPr>
           <w:noProof/>
@@ -14,7 +14,7 @@
         <mc:AlternateContent>
           <mc:Choice Requires="wps">
             <w:drawing>
-              <wp:anchor distT="0" distB="0" distL="114300" distR="114300" simplePos="0" relativeHeight="251657216" behindDoc="0" locked="0" layoutInCell="1" allowOverlap="1" wp14:anchorId="6ABCC3D6" wp14:editId="3F3BC33A">
+              <wp:anchor distT="0" distB="0" distL="114300" distR="114300" simplePos="0" relativeHeight="251657216" behindDoc="0" locked="0" layoutInCell="1" allowOverlap="1" wp14:anchorId="6ABCC3D6" wp14:editId="6D5CCE9D">
                 <wp:simplePos x="0" y="0"/>
                 <wp:positionH relativeFrom="page">
                   <wp:posOffset>155271</wp:posOffset>
@@ -168,7 +168,7 @@
           <w:noProof/>
         </w:rPr>
         <w:drawing>
-          <wp:inline distT="0" distB="0" distL="0" distR="0" wp14:anchorId="6BB9E845" wp14:editId="56109634">
+          <wp:inline distT="0" distB="0" distL="0" distR="0" wp14:anchorId="6BB9E845" wp14:editId="1C6F46C3">
             <wp:extent cx="1270000" cy="1270000"/>
             <wp:effectExtent l="0" t="0" r="0" b="0"/>
             <wp:docPr id="9" name="Picture 9" descr="Icon&#10;&#10;Description automatically generated"/>
@@ -393,7 +393,17 @@
                                   <w:color w:val="FFFFFF" w:themeColor="background1"/>
                                   <w:spacing w:val="10"/>
                                 </w:rPr>
-                                <w:t>2.0</w:t>
+                                <w:t>2.</w:t>
+                              </w:r>
+                              <w:r>
+                                <w:rPr>
+                                  <w:rFonts w:ascii="OpenSans-Bold" w:hAnsi="OpenSans-Bold" w:cs="OpenSans-Bold"/>
+                                  <w:b/>
+                                  <w:bCs/>
+                                  <w:color w:val="FFFFFF" w:themeColor="background1"/>
+                                  <w:spacing w:val="10"/>
+                                </w:rPr>
+                                <w:t>1</w:t>
                               </w:r>
                             </w:p>
                           </w:txbxContent>
@@ -468,7 +478,17 @@
                             <w:color w:val="FFFFFF" w:themeColor="background1"/>
                             <w:spacing w:val="10"/>
                           </w:rPr>
-                          <w:t>2.0</w:t>
+                          <w:t>2.</w:t>
+                        </w:r>
+                        <w:r>
+                          <w:rPr>
+                            <w:rFonts w:ascii="OpenSans-Bold" w:hAnsi="OpenSans-Bold" w:cs="OpenSans-Bold"/>
+                            <w:b/>
+                            <w:bCs/>
+                            <w:color w:val="FFFFFF" w:themeColor="background1"/>
+                            <w:spacing w:val="10"/>
+                          </w:rPr>
+                          <w:t>1</w:t>
                         </w:r>
                       </w:p>
                     </w:txbxContent>
@@ -1210,7 +1230,21 @@
                 <w:rFonts w:cs="Arial"/>
                 <w:szCs w:val="18"/>
               </w:rPr>
-              <w:t>December 2021</w:t>
+              <w:t>January</w:t>
+            </w:r>
+            <w:r>
+              <w:rPr>
+                <w:rFonts w:cs="Arial"/>
+                <w:szCs w:val="18"/>
+              </w:rPr>
+              <w:t xml:space="preserve"> 202</w:t>
+            </w:r>
+            <w:r>
+              <w:rPr>
+                <w:rFonts w:cs="Arial"/>
+                <w:szCs w:val="18"/>
+              </w:rPr>
+              <w:t>2</w:t>
             </w:r>
           </w:p>
         </w:tc>
@@ -1281,15 +1315,81 @@
               </w:rPr>
               <w:t xml:space="preserve"> text and </w:t>
             </w:r>
-            <w:proofErr w:type="spellStart"/>
             <w:r>
               <w:rPr>
                 <w:rFonts w:cs="Arial"/>
                 <w:szCs w:val="18"/>
               </w:rPr>
-              <w:t>boolean</w:t>
-            </w:r>
-            <w:proofErr w:type="spellEnd"/>
+              <w:t>Boolean</w:t>
+            </w:r>
+          </w:p>
+        </w:tc>
+      </w:tr>
+      <w:tr>
+        <w:tc>
+          <w:tcPr>
+            <w:tcW w:w="987" w:type="dxa"/>
+          </w:tcPr>
+          <w:p>
+            <w:pPr>
+              <w:adjustRightInd w:val="0"/>
+              <w:spacing w:before="0" w:after="0"/>
+              <w:rPr>
+                <w:rFonts w:cs="Arial"/>
+                <w:szCs w:val="18"/>
+              </w:rPr>
+            </w:pPr>
+            <w:r>
+              <w:rPr>
+                <w:rFonts w:cs="Arial"/>
+                <w:szCs w:val="18"/>
+              </w:rPr>
+              <w:t>2.2.1</w:t>
+            </w:r>
+          </w:p>
+        </w:tc>
+        <w:tc>
+          <w:tcPr>
+            <w:tcW w:w="1556" w:type="dxa"/>
+          </w:tcPr>
+          <w:p>
+            <w:pPr>
+              <w:adjustRightInd w:val="0"/>
+              <w:spacing w:before="0" w:after="0"/>
+              <w:rPr>
+                <w:rFonts w:cs="Arial"/>
+                <w:szCs w:val="18"/>
+              </w:rPr>
+            </w:pPr>
+            <w:r>
+              <w:rPr>
+                <w:rFonts w:cs="Arial"/>
+                <w:szCs w:val="18"/>
+              </w:rPr>
+              <w:t>February</w:t>
+            </w:r>
+          </w:p>
+        </w:tc>
+        <w:tc>
+          <w:tcPr>
+            <w:tcW w:w="6274" w:type="dxa"/>
+          </w:tcPr>
+          <w:p>
+            <w:pPr>
+              <w:adjustRightInd w:val="0"/>
+              <w:spacing w:before="0" w:after="0"/>
+              <w:rPr>
+                <w:rFonts w:cs="Arial"/>
+                <w:szCs w:val="18"/>
+              </w:rPr>
+            </w:pPr>
+            <w:r>
+              <w:rPr>
+                <w:rFonts w:cs="Arial"/>
+                <w:szCs w:val="18"/>
+              </w:rPr>
+              <w:t>Minor bug fix for misleading error message</w:t>
+            </w:r>
           </w:p>
         </w:tc>
       </w:tr>
@@ -9870,27 +9970,14 @@
       <w:r>
         <w:t xml:space="preserve">Figure </w:t>
       </w:r>
-      <w:r>
-        <w:fldChar w:fldCharType="begin"/>
-      </w:r>
-      <w:r>
-        <w:instrText xml:space="preserve"> SEQ Figure \* ARABIC </w:instrText>
-      </w:r>
-      <w:r>
-        <w:fldChar w:fldCharType="separate"/>
-      </w:r>
-      <w:r>
-        <w:rPr>
-          <w:noProof/>
-        </w:rPr>
-        <w:t>1</w:t>
-      </w:r>
-      <w:r>
-        <w:rPr>
-          <w:noProof/>
-        </w:rPr>
-        <w:fldChar w:fldCharType="end"/>
-      </w:r>
+      <w:fldSimple w:instr=" SEQ Figure \* ARABIC ">
+        <w:r>
+          <w:rPr>
+            <w:noProof/>
+          </w:rPr>
+          <w:t>1</w:t>
+        </w:r>
+      </w:fldSimple>
       <w:r>
         <w:t xml:space="preserve"> Rule Activity Fields Example</w:t>
       </w:r>
@@ -10448,14 +10535,7 @@
                                 <w:sz w:val="16"/>
                                 <w:szCs w:val="16"/>
                               </w:rPr>
-                              <w:t xml:space="preserve">given class: </w:t>
-                            </w:r>
-                            <w:r>
-                              <w:rPr>
-                                <w:sz w:val="16"/>
-                                <w:szCs w:val="16"/>
-                              </w:rPr>
-                              <w:t xml:space="preserve">i.e </w:t>
+                              <w:t xml:space="preserve">given class: i.e </w:t>
                             </w:r>
                             <w:r>
                               <w:rPr>
@@ -19328,6 +19408,7 @@
   <w:style w:type="character" w:default="1" w:styleId="DefaultParagraphFont">
     <w:name w:val="Default Paragraph Font"/>
     <w:uiPriority w:val="1"/>
+    <w:semiHidden/>
     <w:unhideWhenUsed/>
   </w:style>
   <w:style w:type="table" w:default="1" w:styleId="TableNormal">

</xml_diff>

<commit_message>
SOARAPPS-4749 {rc_data_feed} Doc update
</commit_message>
<xml_diff>
--- a/rc_data_feed/doc/IBM_SOAR_Data_Feed_App_Guide.docx
+++ b/rc_data_feed/doc/IBM_SOAR_Data_Feed_App_Guide.docx
@@ -1,6 +1,6 @@
 
 <file path=word/document.xml><?xml version="1.0" encoding="utf-8"?>
-<w:document xmlns:wpc="http://schemas.microsoft.com/office/word/2010/wordprocessingCanvas" xmlns:cx="http://schemas.microsoft.com/office/drawing/2014/chartex" xmlns:cx1="http://schemas.microsoft.com/office/drawing/2015/9/8/chartex" xmlns:cx2="http://schemas.microsoft.com/office/drawing/2015/10/21/chartex" xmlns:cx3="http://schemas.microsoft.com/office/drawing/2016/5/9/chartex" xmlns:cx4="http://schemas.microsoft.com/office/drawing/2016/5/10/chartex" xmlns:cx5="http://schemas.microsoft.com/office/drawing/2016/5/11/chartex" xmlns:cx6="http://schemas.microsoft.com/office/drawing/2016/5/12/chartex" xmlns:cx7="http://schemas.microsoft.com/office/drawing/2016/5/13/chartex" xmlns:cx8="http://schemas.microsoft.com/office/drawing/2016/5/14/chartex" xmlns:mc="http://schemas.openxmlformats.org/markup-compatibility/2006" xmlns:aink="http://schemas.microsoft.com/office/drawing/2016/ink" xmlns:am3d="http://schemas.microsoft.com/office/drawing/2017/model3d" xmlns:o="urn:schemas-microsoft-com:office:office" xmlns:r="http://schemas.openxmlformats.org/officeDocument/2006/relationships" xmlns:m="http://schemas.openxmlformats.org/officeDocument/2006/math" xmlns:v="urn:schemas-microsoft-com:vml" xmlns:wp14="http://schemas.microsoft.com/office/word/2010/wordprocessingDrawing" xmlns:wp="http://schemas.openxmlformats.org/drawingml/2006/wordprocessingDrawing" xmlns:w10="urn:schemas-microsoft-com:office:word" xmlns:w="http://schemas.openxmlformats.org/wordprocessingml/2006/main" xmlns:w14="http://schemas.microsoft.com/office/word/2010/wordml" xmlns:w15="http://schemas.microsoft.com/office/word/2012/wordml" xmlns:w16cex="http://schemas.microsoft.com/office/word/2018/wordml/cex" xmlns:w16cid="http://schemas.microsoft.com/office/word/2016/wordml/cid" xmlns:w16="http://schemas.microsoft.com/office/word/2018/wordml" xmlns:w16sdtdh="http://schemas.microsoft.com/office/word/2020/wordml/sdtdatahash" xmlns:w16se="http://schemas.microsoft.com/office/word/2015/wordml/symex" xmlns:wpg="http://schemas.microsoft.com/office/word/2010/wordprocessingGroup" xmlns:wpi="http://schemas.microsoft.com/office/word/2010/wordprocessingInk" xmlns:wne="http://schemas.microsoft.com/office/word/2006/wordml" xmlns:wps="http://schemas.microsoft.com/office/word/2010/wordprocessingShape" mc:Ignorable="w14 w15 w16se w16cid w16 w16cex w16sdtdh wp14">
+<w:document xmlns:wpc="http://schemas.microsoft.com/office/word/2010/wordprocessingCanvas" xmlns:cx="http://schemas.microsoft.com/office/drawing/2014/chartex" xmlns:cx1="http://schemas.microsoft.com/office/drawing/2015/9/8/chartex" xmlns:cx2="http://schemas.microsoft.com/office/drawing/2015/10/21/chartex" xmlns:cx3="http://schemas.microsoft.com/office/drawing/2016/5/9/chartex" xmlns:cx4="http://schemas.microsoft.com/office/drawing/2016/5/10/chartex" xmlns:cx5="http://schemas.microsoft.com/office/drawing/2016/5/11/chartex" xmlns:cx6="http://schemas.microsoft.com/office/drawing/2016/5/12/chartex" xmlns:cx7="http://schemas.microsoft.com/office/drawing/2016/5/13/chartex" xmlns:cx8="http://schemas.microsoft.com/office/drawing/2016/5/14/chartex" xmlns:mc="http://schemas.openxmlformats.org/markup-compatibility/2006" xmlns:aink="http://schemas.microsoft.com/office/drawing/2016/ink" xmlns:am3d="http://schemas.microsoft.com/office/drawing/2017/model3d" xmlns:o="urn:schemas-microsoft-com:office:office" xmlns:oel="http://schemas.microsoft.com/office/2019/extlst" xmlns:r="http://schemas.openxmlformats.org/officeDocument/2006/relationships" xmlns:m="http://schemas.openxmlformats.org/officeDocument/2006/math" xmlns:v="urn:schemas-microsoft-com:vml" xmlns:wp14="http://schemas.microsoft.com/office/word/2010/wordprocessingDrawing" xmlns:wp="http://schemas.openxmlformats.org/drawingml/2006/wordprocessingDrawing" xmlns:w10="urn:schemas-microsoft-com:office:word" xmlns:w="http://schemas.openxmlformats.org/wordprocessingml/2006/main" xmlns:w14="http://schemas.microsoft.com/office/word/2010/wordml" xmlns:w15="http://schemas.microsoft.com/office/word/2012/wordml" xmlns:w16cex="http://schemas.microsoft.com/office/word/2018/wordml/cex" xmlns:w16cid="http://schemas.microsoft.com/office/word/2016/wordml/cid" xmlns:w16="http://schemas.microsoft.com/office/word/2018/wordml" xmlns:w16sdtdh="http://schemas.microsoft.com/office/word/2020/wordml/sdtdatahash" xmlns:w16se="http://schemas.microsoft.com/office/word/2015/wordml/symex" xmlns:wpg="http://schemas.microsoft.com/office/word/2010/wordprocessingGroup" xmlns:wpi="http://schemas.microsoft.com/office/word/2010/wordprocessingInk" xmlns:wne="http://schemas.microsoft.com/office/word/2006/wordml" xmlns:wps="http://schemas.microsoft.com/office/word/2010/wordprocessingShape" mc:Ignorable="w14 w15 w16se w16cid w16 w16cex w16sdtdh wp14">
   <w:body>
     <w:p>
       <w:pPr>
@@ -403,7 +403,7 @@
                                   <w:color w:val="FFFFFF" w:themeColor="background1"/>
                                   <w:spacing w:val="10"/>
                                 </w:rPr>
-                                <w:t>1</w:t>
+                                <w:t>2</w:t>
                               </w:r>
                             </w:p>
                           </w:txbxContent>
@@ -488,7 +488,7 @@
                             <w:color w:val="FFFFFF" w:themeColor="background1"/>
                             <w:spacing w:val="10"/>
                           </w:rPr>
-                          <w:t>1</w:t>
+                          <w:t>2</w:t>
                         </w:r>
                       </w:p>
                     </w:txbxContent>
@@ -1368,6 +1368,13 @@
               </w:rPr>
               <w:t>February</w:t>
             </w:r>
+            <w:r>
+              <w:rPr>
+                <w:rFonts w:cs="Arial"/>
+                <w:szCs w:val="18"/>
+              </w:rPr>
+              <w:t>, 2022</w:t>
+            </w:r>
           </w:p>
         </w:tc>
         <w:tc>
@@ -1388,7 +1395,109 @@
                 <w:rFonts w:cs="Arial"/>
                 <w:szCs w:val="18"/>
               </w:rPr>
-              <w:t>Minor bug fix for misleading error message</w:t>
+              <w:t xml:space="preserve">Minor </w:t>
+            </w:r>
+            <w:proofErr w:type="gramStart"/>
+            <w:r>
+              <w:rPr>
+                <w:rFonts w:cs="Arial"/>
+                <w:szCs w:val="18"/>
+              </w:rPr>
+              <w:t>bug</w:t>
+            </w:r>
+            <w:proofErr w:type="gramEnd"/>
+            <w:r>
+              <w:rPr>
+                <w:rFonts w:cs="Arial"/>
+                <w:szCs w:val="18"/>
+              </w:rPr>
+              <w:t xml:space="preserve"> fix for misleading error message</w:t>
+            </w:r>
+          </w:p>
+        </w:tc>
+      </w:tr>
+      <w:tr>
+        <w:tc>
+          <w:tcPr>
+            <w:tcW w:w="987" w:type="dxa"/>
+          </w:tcPr>
+          <w:p>
+            <w:pPr>
+              <w:adjustRightInd w:val="0"/>
+              <w:spacing w:before="0" w:after="0"/>
+              <w:rPr>
+                <w:rFonts w:cs="Arial"/>
+                <w:szCs w:val="18"/>
+              </w:rPr>
+            </w:pPr>
+            <w:r>
+              <w:rPr>
+                <w:rFonts w:cs="Arial"/>
+                <w:szCs w:val="18"/>
+              </w:rPr>
+              <w:t>2.2.2</w:t>
+            </w:r>
+          </w:p>
+        </w:tc>
+        <w:tc>
+          <w:tcPr>
+            <w:tcW w:w="1556" w:type="dxa"/>
+          </w:tcPr>
+          <w:p>
+            <w:pPr>
+              <w:adjustRightInd w:val="0"/>
+              <w:spacing w:before="0" w:after="0"/>
+              <w:rPr>
+                <w:rFonts w:cs="Arial"/>
+                <w:szCs w:val="18"/>
+              </w:rPr>
+            </w:pPr>
+            <w:r>
+              <w:rPr>
+                <w:rFonts w:cs="Arial"/>
+                <w:szCs w:val="18"/>
+              </w:rPr>
+              <w:t>October, 2022</w:t>
+            </w:r>
+          </w:p>
+        </w:tc>
+        <w:tc>
+          <w:tcPr>
+            <w:tcW w:w="6274" w:type="dxa"/>
+          </w:tcPr>
+          <w:p>
+            <w:pPr>
+              <w:adjustRightInd w:val="0"/>
+              <w:spacing w:before="0" w:after="0"/>
+              <w:rPr>
+                <w:rFonts w:cs="Arial"/>
+                <w:szCs w:val="18"/>
+              </w:rPr>
+            </w:pPr>
+            <w:r>
+              <w:rPr>
+                <w:rFonts w:cs="Arial"/>
+                <w:szCs w:val="18"/>
+              </w:rPr>
+              <w:t xml:space="preserve">Fix for rare case when </w:t>
+            </w:r>
+            <w:proofErr w:type="spellStart"/>
+            <w:proofErr w:type="gramStart"/>
+            <w:r>
+              <w:rPr>
+                <w:rFonts w:cs="Arial"/>
+                <w:szCs w:val="18"/>
+              </w:rPr>
+              <w:t>event.message</w:t>
+            </w:r>
+            <w:proofErr w:type="spellEnd"/>
+            <w:proofErr w:type="gramEnd"/>
+            <w:r>
+              <w:rPr>
+                <w:rFonts w:cs="Arial"/>
+                <w:szCs w:val="18"/>
+              </w:rPr>
+              <w:t xml:space="preserve"> is corrupt</w:t>
             </w:r>
           </w:p>
         </w:tc>
@@ -10589,25 +10698,8 @@
                           <w:sz w:val="16"/>
                           <w:szCs w:val="16"/>
                         </w:rPr>
-                        <w:t xml:space="preserve">given class: </w:t>
+                        <w:t xml:space="preserve">given class: i.e </w:t>
                       </w:r>
-                      <w:proofErr w:type="spellStart"/>
-                      <w:r>
-                        <w:rPr>
-                          <w:sz w:val="16"/>
-                          <w:szCs w:val="16"/>
-                        </w:rPr>
-                        <w:t>i.e</w:t>
-                      </w:r>
-                      <w:proofErr w:type="spellEnd"/>
-                      <w:r>
-                        <w:rPr>
-                          <w:sz w:val="16"/>
-                          <w:szCs w:val="16"/>
-                        </w:rPr>
-                        <w:t xml:space="preserve"> </w:t>
-                      </w:r>
-                      <w:proofErr w:type="spellStart"/>
                       <w:r>
                         <w:rPr>
                           <w:sz w:val="16"/>
@@ -10615,7 +10707,6 @@
                         </w:rPr>
                         <w:t>FeedDestinationBase</w:t>
                       </w:r>
-                      <w:proofErr w:type="spellEnd"/>
                     </w:p>
                   </w:txbxContent>
                 </v:textbox>
@@ -10714,21 +10805,12 @@
                           <w:szCs w:val="16"/>
                         </w:rPr>
                       </w:pPr>
-                      <w:proofErr w:type="spellStart"/>
                       <w:r>
                         <w:rPr>
                           <w:sz w:val="16"/>
                           <w:szCs w:val="16"/>
                         </w:rPr>
-                        <w:t>App.config</w:t>
-                      </w:r>
-                      <w:proofErr w:type="spellEnd"/>
-                      <w:r>
-                        <w:rPr>
-                          <w:sz w:val="16"/>
-                          <w:szCs w:val="16"/>
-                        </w:rPr>
-                        <w:t xml:space="preserve"> section for plugin</w:t>
+                        <w:t>App.config section for plugin</w:t>
                       </w:r>
                     </w:p>
                   </w:txbxContent>
@@ -16085,7 +16167,7 @@
 </file>
 
 <file path=word/endnotes.xml><?xml version="1.0" encoding="utf-8"?>
-<w:endnotes xmlns:wpc="http://schemas.microsoft.com/office/word/2010/wordprocessingCanvas" xmlns:cx="http://schemas.microsoft.com/office/drawing/2014/chartex" xmlns:cx1="http://schemas.microsoft.com/office/drawing/2015/9/8/chartex" xmlns:cx2="http://schemas.microsoft.com/office/drawing/2015/10/21/chartex" xmlns:cx3="http://schemas.microsoft.com/office/drawing/2016/5/9/chartex" xmlns:cx4="http://schemas.microsoft.com/office/drawing/2016/5/10/chartex" xmlns:cx5="http://schemas.microsoft.com/office/drawing/2016/5/11/chartex" xmlns:cx6="http://schemas.microsoft.com/office/drawing/2016/5/12/chartex" xmlns:cx7="http://schemas.microsoft.com/office/drawing/2016/5/13/chartex" xmlns:cx8="http://schemas.microsoft.com/office/drawing/2016/5/14/chartex" xmlns:mc="http://schemas.openxmlformats.org/markup-compatibility/2006" xmlns:aink="http://schemas.microsoft.com/office/drawing/2016/ink" xmlns:am3d="http://schemas.microsoft.com/office/drawing/2017/model3d" xmlns:o="urn:schemas-microsoft-com:office:office" xmlns:r="http://schemas.openxmlformats.org/officeDocument/2006/relationships" xmlns:m="http://schemas.openxmlformats.org/officeDocument/2006/math" xmlns:v="urn:schemas-microsoft-com:vml" xmlns:wp14="http://schemas.microsoft.com/office/word/2010/wordprocessingDrawing" xmlns:wp="http://schemas.openxmlformats.org/drawingml/2006/wordprocessingDrawing" xmlns:w10="urn:schemas-microsoft-com:office:word" xmlns:w="http://schemas.openxmlformats.org/wordprocessingml/2006/main" xmlns:w14="http://schemas.microsoft.com/office/word/2010/wordml" xmlns:w15="http://schemas.microsoft.com/office/word/2012/wordml" xmlns:w16cex="http://schemas.microsoft.com/office/word/2018/wordml/cex" xmlns:w16cid="http://schemas.microsoft.com/office/word/2016/wordml/cid" xmlns:w16="http://schemas.microsoft.com/office/word/2018/wordml" xmlns:w16sdtdh="http://schemas.microsoft.com/office/word/2020/wordml/sdtdatahash" xmlns:w16se="http://schemas.microsoft.com/office/word/2015/wordml/symex" xmlns:wpg="http://schemas.microsoft.com/office/word/2010/wordprocessingGroup" xmlns:wpi="http://schemas.microsoft.com/office/word/2010/wordprocessingInk" xmlns:wne="http://schemas.microsoft.com/office/word/2006/wordml" xmlns:wps="http://schemas.microsoft.com/office/word/2010/wordprocessingShape" mc:Ignorable="w14 w15 w16se w16cid w16 w16cex w16sdtdh wp14">
+<w:endnotes xmlns:wpc="http://schemas.microsoft.com/office/word/2010/wordprocessingCanvas" xmlns:cx="http://schemas.microsoft.com/office/drawing/2014/chartex" xmlns:cx1="http://schemas.microsoft.com/office/drawing/2015/9/8/chartex" xmlns:cx2="http://schemas.microsoft.com/office/drawing/2015/10/21/chartex" xmlns:cx3="http://schemas.microsoft.com/office/drawing/2016/5/9/chartex" xmlns:cx4="http://schemas.microsoft.com/office/drawing/2016/5/10/chartex" xmlns:cx5="http://schemas.microsoft.com/office/drawing/2016/5/11/chartex" xmlns:cx6="http://schemas.microsoft.com/office/drawing/2016/5/12/chartex" xmlns:cx7="http://schemas.microsoft.com/office/drawing/2016/5/13/chartex" xmlns:cx8="http://schemas.microsoft.com/office/drawing/2016/5/14/chartex" xmlns:mc="http://schemas.openxmlformats.org/markup-compatibility/2006" xmlns:aink="http://schemas.microsoft.com/office/drawing/2016/ink" xmlns:am3d="http://schemas.microsoft.com/office/drawing/2017/model3d" xmlns:o="urn:schemas-microsoft-com:office:office" xmlns:oel="http://schemas.microsoft.com/office/2019/extlst" xmlns:r="http://schemas.openxmlformats.org/officeDocument/2006/relationships" xmlns:m="http://schemas.openxmlformats.org/officeDocument/2006/math" xmlns:v="urn:schemas-microsoft-com:vml" xmlns:wp14="http://schemas.microsoft.com/office/word/2010/wordprocessingDrawing" xmlns:wp="http://schemas.openxmlformats.org/drawingml/2006/wordprocessingDrawing" xmlns:w10="urn:schemas-microsoft-com:office:word" xmlns:w="http://schemas.openxmlformats.org/wordprocessingml/2006/main" xmlns:w14="http://schemas.microsoft.com/office/word/2010/wordml" xmlns:w15="http://schemas.microsoft.com/office/word/2012/wordml" xmlns:w16cex="http://schemas.microsoft.com/office/word/2018/wordml/cex" xmlns:w16cid="http://schemas.microsoft.com/office/word/2016/wordml/cid" xmlns:w16="http://schemas.microsoft.com/office/word/2018/wordml" xmlns:w16sdtdh="http://schemas.microsoft.com/office/word/2020/wordml/sdtdatahash" xmlns:w16se="http://schemas.microsoft.com/office/word/2015/wordml/symex" xmlns:wpg="http://schemas.microsoft.com/office/word/2010/wordprocessingGroup" xmlns:wpi="http://schemas.microsoft.com/office/word/2010/wordprocessingInk" xmlns:wne="http://schemas.microsoft.com/office/word/2006/wordml" xmlns:wps="http://schemas.microsoft.com/office/word/2010/wordprocessingShape" mc:Ignorable="w14 w15 w16se w16cid w16 w16cex w16sdtdh wp14">
   <w:endnote w:type="separator" w:id="-1">
     <w:p>
       <w:r>
@@ -16104,7 +16186,7 @@
 </file>
 
 <file path=word/footer1.xml><?xml version="1.0" encoding="utf-8"?>
-<w:ftr xmlns:wpc="http://schemas.microsoft.com/office/word/2010/wordprocessingCanvas" xmlns:cx="http://schemas.microsoft.com/office/drawing/2014/chartex" xmlns:cx1="http://schemas.microsoft.com/office/drawing/2015/9/8/chartex" xmlns:cx2="http://schemas.microsoft.com/office/drawing/2015/10/21/chartex" xmlns:cx3="http://schemas.microsoft.com/office/drawing/2016/5/9/chartex" xmlns:cx4="http://schemas.microsoft.com/office/drawing/2016/5/10/chartex" xmlns:cx5="http://schemas.microsoft.com/office/drawing/2016/5/11/chartex" xmlns:cx6="http://schemas.microsoft.com/office/drawing/2016/5/12/chartex" xmlns:cx7="http://schemas.microsoft.com/office/drawing/2016/5/13/chartex" xmlns:cx8="http://schemas.microsoft.com/office/drawing/2016/5/14/chartex" xmlns:mc="http://schemas.openxmlformats.org/markup-compatibility/2006" xmlns:aink="http://schemas.microsoft.com/office/drawing/2016/ink" xmlns:am3d="http://schemas.microsoft.com/office/drawing/2017/model3d" xmlns:o="urn:schemas-microsoft-com:office:office" xmlns:r="http://schemas.openxmlformats.org/officeDocument/2006/relationships" xmlns:m="http://schemas.openxmlformats.org/officeDocument/2006/math" xmlns:v="urn:schemas-microsoft-com:vml" xmlns:wp14="http://schemas.microsoft.com/office/word/2010/wordprocessingDrawing" xmlns:wp="http://schemas.openxmlformats.org/drawingml/2006/wordprocessingDrawing" xmlns:w10="urn:schemas-microsoft-com:office:word" xmlns:w="http://schemas.openxmlformats.org/wordprocessingml/2006/main" xmlns:w14="http://schemas.microsoft.com/office/word/2010/wordml" xmlns:w15="http://schemas.microsoft.com/office/word/2012/wordml" xmlns:w16cex="http://schemas.microsoft.com/office/word/2018/wordml/cex" xmlns:w16cid="http://schemas.microsoft.com/office/word/2016/wordml/cid" xmlns:w16="http://schemas.microsoft.com/office/word/2018/wordml" xmlns:w16sdtdh="http://schemas.microsoft.com/office/word/2020/wordml/sdtdatahash" xmlns:w16se="http://schemas.microsoft.com/office/word/2015/wordml/symex" xmlns:wpg="http://schemas.microsoft.com/office/word/2010/wordprocessingGroup" xmlns:wpi="http://schemas.microsoft.com/office/word/2010/wordprocessingInk" xmlns:wne="http://schemas.microsoft.com/office/word/2006/wordml" xmlns:wps="http://schemas.microsoft.com/office/word/2010/wordprocessingShape" mc:Ignorable="w14 w15 w16se w16cid w16 w16cex w16sdtdh wp14">
+<w:ftr xmlns:wpc="http://schemas.microsoft.com/office/word/2010/wordprocessingCanvas" xmlns:cx="http://schemas.microsoft.com/office/drawing/2014/chartex" xmlns:cx1="http://schemas.microsoft.com/office/drawing/2015/9/8/chartex" xmlns:cx2="http://schemas.microsoft.com/office/drawing/2015/10/21/chartex" xmlns:cx3="http://schemas.microsoft.com/office/drawing/2016/5/9/chartex" xmlns:cx4="http://schemas.microsoft.com/office/drawing/2016/5/10/chartex" xmlns:cx5="http://schemas.microsoft.com/office/drawing/2016/5/11/chartex" xmlns:cx6="http://schemas.microsoft.com/office/drawing/2016/5/12/chartex" xmlns:cx7="http://schemas.microsoft.com/office/drawing/2016/5/13/chartex" xmlns:cx8="http://schemas.microsoft.com/office/drawing/2016/5/14/chartex" xmlns:mc="http://schemas.openxmlformats.org/markup-compatibility/2006" xmlns:aink="http://schemas.microsoft.com/office/drawing/2016/ink" xmlns:am3d="http://schemas.microsoft.com/office/drawing/2017/model3d" xmlns:o="urn:schemas-microsoft-com:office:office" xmlns:oel="http://schemas.microsoft.com/office/2019/extlst" xmlns:r="http://schemas.openxmlformats.org/officeDocument/2006/relationships" xmlns:m="http://schemas.openxmlformats.org/officeDocument/2006/math" xmlns:v="urn:schemas-microsoft-com:vml" xmlns:wp14="http://schemas.microsoft.com/office/word/2010/wordprocessingDrawing" xmlns:wp="http://schemas.openxmlformats.org/drawingml/2006/wordprocessingDrawing" xmlns:w10="urn:schemas-microsoft-com:office:word" xmlns:w="http://schemas.openxmlformats.org/wordprocessingml/2006/main" xmlns:w14="http://schemas.microsoft.com/office/word/2010/wordml" xmlns:w15="http://schemas.microsoft.com/office/word/2012/wordml" xmlns:w16cex="http://schemas.microsoft.com/office/word/2018/wordml/cex" xmlns:w16cid="http://schemas.microsoft.com/office/word/2016/wordml/cid" xmlns:w16="http://schemas.microsoft.com/office/word/2018/wordml" xmlns:w16sdtdh="http://schemas.microsoft.com/office/word/2020/wordml/sdtdatahash" xmlns:w16se="http://schemas.microsoft.com/office/word/2015/wordml/symex" xmlns:wpg="http://schemas.microsoft.com/office/word/2010/wordprocessingGroup" xmlns:wpi="http://schemas.microsoft.com/office/word/2010/wordprocessingInk" xmlns:wne="http://schemas.microsoft.com/office/word/2006/wordml" xmlns:wps="http://schemas.microsoft.com/office/word/2010/wordprocessingShape" mc:Ignorable="w14 w15 w16se w16cid w16 w16cex w16sdtdh wp14">
   <w:p>
     <w:pPr>
       <w:pStyle w:val="Footer"/>
@@ -16170,7 +16252,7 @@
 </file>
 
 <file path=word/footer2.xml><?xml version="1.0" encoding="utf-8"?>
-<w:ftr xmlns:wpc="http://schemas.microsoft.com/office/word/2010/wordprocessingCanvas" xmlns:cx="http://schemas.microsoft.com/office/drawing/2014/chartex" xmlns:cx1="http://schemas.microsoft.com/office/drawing/2015/9/8/chartex" xmlns:cx2="http://schemas.microsoft.com/office/drawing/2015/10/21/chartex" xmlns:cx3="http://schemas.microsoft.com/office/drawing/2016/5/9/chartex" xmlns:cx4="http://schemas.microsoft.com/office/drawing/2016/5/10/chartex" xmlns:cx5="http://schemas.microsoft.com/office/drawing/2016/5/11/chartex" xmlns:cx6="http://schemas.microsoft.com/office/drawing/2016/5/12/chartex" xmlns:cx7="http://schemas.microsoft.com/office/drawing/2016/5/13/chartex" xmlns:cx8="http://schemas.microsoft.com/office/drawing/2016/5/14/chartex" xmlns:mc="http://schemas.openxmlformats.org/markup-compatibility/2006" xmlns:aink="http://schemas.microsoft.com/office/drawing/2016/ink" xmlns:am3d="http://schemas.microsoft.com/office/drawing/2017/model3d" xmlns:o="urn:schemas-microsoft-com:office:office" xmlns:r="http://schemas.openxmlformats.org/officeDocument/2006/relationships" xmlns:m="http://schemas.openxmlformats.org/officeDocument/2006/math" xmlns:v="urn:schemas-microsoft-com:vml" xmlns:wp14="http://schemas.microsoft.com/office/word/2010/wordprocessingDrawing" xmlns:wp="http://schemas.openxmlformats.org/drawingml/2006/wordprocessingDrawing" xmlns:w10="urn:schemas-microsoft-com:office:word" xmlns:w="http://schemas.openxmlformats.org/wordprocessingml/2006/main" xmlns:w14="http://schemas.microsoft.com/office/word/2010/wordml" xmlns:w15="http://schemas.microsoft.com/office/word/2012/wordml" xmlns:w16cex="http://schemas.microsoft.com/office/word/2018/wordml/cex" xmlns:w16cid="http://schemas.microsoft.com/office/word/2016/wordml/cid" xmlns:w16="http://schemas.microsoft.com/office/word/2018/wordml" xmlns:w16sdtdh="http://schemas.microsoft.com/office/word/2020/wordml/sdtdatahash" xmlns:w16se="http://schemas.microsoft.com/office/word/2015/wordml/symex" xmlns:wpg="http://schemas.microsoft.com/office/word/2010/wordprocessingGroup" xmlns:wpi="http://schemas.microsoft.com/office/word/2010/wordprocessingInk" xmlns:wne="http://schemas.microsoft.com/office/word/2006/wordml" xmlns:wps="http://schemas.microsoft.com/office/word/2010/wordprocessingShape" mc:Ignorable="w14 w15 w16se w16cid w16 w16cex w16sdtdh wp14">
+<w:ftr xmlns:wpc="http://schemas.microsoft.com/office/word/2010/wordprocessingCanvas" xmlns:cx="http://schemas.microsoft.com/office/drawing/2014/chartex" xmlns:cx1="http://schemas.microsoft.com/office/drawing/2015/9/8/chartex" xmlns:cx2="http://schemas.microsoft.com/office/drawing/2015/10/21/chartex" xmlns:cx3="http://schemas.microsoft.com/office/drawing/2016/5/9/chartex" xmlns:cx4="http://schemas.microsoft.com/office/drawing/2016/5/10/chartex" xmlns:cx5="http://schemas.microsoft.com/office/drawing/2016/5/11/chartex" xmlns:cx6="http://schemas.microsoft.com/office/drawing/2016/5/12/chartex" xmlns:cx7="http://schemas.microsoft.com/office/drawing/2016/5/13/chartex" xmlns:cx8="http://schemas.microsoft.com/office/drawing/2016/5/14/chartex" xmlns:mc="http://schemas.openxmlformats.org/markup-compatibility/2006" xmlns:aink="http://schemas.microsoft.com/office/drawing/2016/ink" xmlns:am3d="http://schemas.microsoft.com/office/drawing/2017/model3d" xmlns:o="urn:schemas-microsoft-com:office:office" xmlns:oel="http://schemas.microsoft.com/office/2019/extlst" xmlns:r="http://schemas.openxmlformats.org/officeDocument/2006/relationships" xmlns:m="http://schemas.openxmlformats.org/officeDocument/2006/math" xmlns:v="urn:schemas-microsoft-com:vml" xmlns:wp14="http://schemas.microsoft.com/office/word/2010/wordprocessingDrawing" xmlns:wp="http://schemas.openxmlformats.org/drawingml/2006/wordprocessingDrawing" xmlns:w10="urn:schemas-microsoft-com:office:word" xmlns:w="http://schemas.openxmlformats.org/wordprocessingml/2006/main" xmlns:w14="http://schemas.microsoft.com/office/word/2010/wordml" xmlns:w15="http://schemas.microsoft.com/office/word/2012/wordml" xmlns:w16cex="http://schemas.microsoft.com/office/word/2018/wordml/cex" xmlns:w16cid="http://schemas.microsoft.com/office/word/2016/wordml/cid" xmlns:w16="http://schemas.microsoft.com/office/word/2018/wordml" xmlns:w16sdtdh="http://schemas.microsoft.com/office/word/2020/wordml/sdtdatahash" xmlns:w16se="http://schemas.microsoft.com/office/word/2015/wordml/symex" xmlns:wpg="http://schemas.microsoft.com/office/word/2010/wordprocessingGroup" xmlns:wpi="http://schemas.microsoft.com/office/word/2010/wordprocessingInk" xmlns:wne="http://schemas.microsoft.com/office/word/2006/wordml" xmlns:wps="http://schemas.microsoft.com/office/word/2010/wordprocessingShape" mc:Ignorable="w14 w15 w16se w16cid w16 w16cex w16sdtdh wp14">
   <w:p>
     <w:pPr>
       <w:pStyle w:val="Footer"/>
@@ -16180,7 +16262,7 @@
 </file>
 
 <file path=word/footnotes.xml><?xml version="1.0" encoding="utf-8"?>
-<w:footnotes xmlns:wpc="http://schemas.microsoft.com/office/word/2010/wordprocessingCanvas" xmlns:cx="http://schemas.microsoft.com/office/drawing/2014/chartex" xmlns:cx1="http://schemas.microsoft.com/office/drawing/2015/9/8/chartex" xmlns:cx2="http://schemas.microsoft.com/office/drawing/2015/10/21/chartex" xmlns:cx3="http://schemas.microsoft.com/office/drawing/2016/5/9/chartex" xmlns:cx4="http://schemas.microsoft.com/office/drawing/2016/5/10/chartex" xmlns:cx5="http://schemas.microsoft.com/office/drawing/2016/5/11/chartex" xmlns:cx6="http://schemas.microsoft.com/office/drawing/2016/5/12/chartex" xmlns:cx7="http://schemas.microsoft.com/office/drawing/2016/5/13/chartex" xmlns:cx8="http://schemas.microsoft.com/office/drawing/2016/5/14/chartex" xmlns:mc="http://schemas.openxmlformats.org/markup-compatibility/2006" xmlns:aink="http://schemas.microsoft.com/office/drawing/2016/ink" xmlns:am3d="http://schemas.microsoft.com/office/drawing/2017/model3d" xmlns:o="urn:schemas-microsoft-com:office:office" xmlns:r="http://schemas.openxmlformats.org/officeDocument/2006/relationships" xmlns:m="http://schemas.openxmlformats.org/officeDocument/2006/math" xmlns:v="urn:schemas-microsoft-com:vml" xmlns:wp14="http://schemas.microsoft.com/office/word/2010/wordprocessingDrawing" xmlns:wp="http://schemas.openxmlformats.org/drawingml/2006/wordprocessingDrawing" xmlns:w10="urn:schemas-microsoft-com:office:word" xmlns:w="http://schemas.openxmlformats.org/wordprocessingml/2006/main" xmlns:w14="http://schemas.microsoft.com/office/word/2010/wordml" xmlns:w15="http://schemas.microsoft.com/office/word/2012/wordml" xmlns:w16cex="http://schemas.microsoft.com/office/word/2018/wordml/cex" xmlns:w16cid="http://schemas.microsoft.com/office/word/2016/wordml/cid" xmlns:w16="http://schemas.microsoft.com/office/word/2018/wordml" xmlns:w16sdtdh="http://schemas.microsoft.com/office/word/2020/wordml/sdtdatahash" xmlns:w16se="http://schemas.microsoft.com/office/word/2015/wordml/symex" xmlns:wpg="http://schemas.microsoft.com/office/word/2010/wordprocessingGroup" xmlns:wpi="http://schemas.microsoft.com/office/word/2010/wordprocessingInk" xmlns:wne="http://schemas.microsoft.com/office/word/2006/wordml" xmlns:wps="http://schemas.microsoft.com/office/word/2010/wordprocessingShape" mc:Ignorable="w14 w15 w16se w16cid w16 w16cex w16sdtdh wp14">
+<w:footnotes xmlns:wpc="http://schemas.microsoft.com/office/word/2010/wordprocessingCanvas" xmlns:cx="http://schemas.microsoft.com/office/drawing/2014/chartex" xmlns:cx1="http://schemas.microsoft.com/office/drawing/2015/9/8/chartex" xmlns:cx2="http://schemas.microsoft.com/office/drawing/2015/10/21/chartex" xmlns:cx3="http://schemas.microsoft.com/office/drawing/2016/5/9/chartex" xmlns:cx4="http://schemas.microsoft.com/office/drawing/2016/5/10/chartex" xmlns:cx5="http://schemas.microsoft.com/office/drawing/2016/5/11/chartex" xmlns:cx6="http://schemas.microsoft.com/office/drawing/2016/5/12/chartex" xmlns:cx7="http://schemas.microsoft.com/office/drawing/2016/5/13/chartex" xmlns:cx8="http://schemas.microsoft.com/office/drawing/2016/5/14/chartex" xmlns:mc="http://schemas.openxmlformats.org/markup-compatibility/2006" xmlns:aink="http://schemas.microsoft.com/office/drawing/2016/ink" xmlns:am3d="http://schemas.microsoft.com/office/drawing/2017/model3d" xmlns:o="urn:schemas-microsoft-com:office:office" xmlns:oel="http://schemas.microsoft.com/office/2019/extlst" xmlns:r="http://schemas.openxmlformats.org/officeDocument/2006/relationships" xmlns:m="http://schemas.openxmlformats.org/officeDocument/2006/math" xmlns:v="urn:schemas-microsoft-com:vml" xmlns:wp14="http://schemas.microsoft.com/office/word/2010/wordprocessingDrawing" xmlns:wp="http://schemas.openxmlformats.org/drawingml/2006/wordprocessingDrawing" xmlns:w10="urn:schemas-microsoft-com:office:word" xmlns:w="http://schemas.openxmlformats.org/wordprocessingml/2006/main" xmlns:w14="http://schemas.microsoft.com/office/word/2010/wordml" xmlns:w15="http://schemas.microsoft.com/office/word/2012/wordml" xmlns:w16cex="http://schemas.microsoft.com/office/word/2018/wordml/cex" xmlns:w16cid="http://schemas.microsoft.com/office/word/2016/wordml/cid" xmlns:w16="http://schemas.microsoft.com/office/word/2018/wordml" xmlns:w16sdtdh="http://schemas.microsoft.com/office/word/2020/wordml/sdtdatahash" xmlns:w16se="http://schemas.microsoft.com/office/word/2015/wordml/symex" xmlns:wpg="http://schemas.microsoft.com/office/word/2010/wordprocessingGroup" xmlns:wpi="http://schemas.microsoft.com/office/word/2010/wordprocessingInk" xmlns:wne="http://schemas.microsoft.com/office/word/2006/wordml" xmlns:wps="http://schemas.microsoft.com/office/word/2010/wordprocessingShape" mc:Ignorable="w14 w15 w16se w16cid w16 w16cex w16sdtdh wp14">
   <w:footnote w:type="separator" w:id="-1">
     <w:p>
       <w:r>
@@ -16231,7 +16313,7 @@
 </file>
 
 <file path=word/header1.xml><?xml version="1.0" encoding="utf-8"?>
-<w:hdr xmlns:wpc="http://schemas.microsoft.com/office/word/2010/wordprocessingCanvas" xmlns:cx="http://schemas.microsoft.com/office/drawing/2014/chartex" xmlns:cx1="http://schemas.microsoft.com/office/drawing/2015/9/8/chartex" xmlns:cx2="http://schemas.microsoft.com/office/drawing/2015/10/21/chartex" xmlns:cx3="http://schemas.microsoft.com/office/drawing/2016/5/9/chartex" xmlns:cx4="http://schemas.microsoft.com/office/drawing/2016/5/10/chartex" xmlns:cx5="http://schemas.microsoft.com/office/drawing/2016/5/11/chartex" xmlns:cx6="http://schemas.microsoft.com/office/drawing/2016/5/12/chartex" xmlns:cx7="http://schemas.microsoft.com/office/drawing/2016/5/13/chartex" xmlns:cx8="http://schemas.microsoft.com/office/drawing/2016/5/14/chartex" xmlns:mc="http://schemas.openxmlformats.org/markup-compatibility/2006" xmlns:aink="http://schemas.microsoft.com/office/drawing/2016/ink" xmlns:am3d="http://schemas.microsoft.com/office/drawing/2017/model3d" xmlns:o="urn:schemas-microsoft-com:office:office" xmlns:r="http://schemas.openxmlformats.org/officeDocument/2006/relationships" xmlns:m="http://schemas.openxmlformats.org/officeDocument/2006/math" xmlns:v="urn:schemas-microsoft-com:vml" xmlns:wp14="http://schemas.microsoft.com/office/word/2010/wordprocessingDrawing" xmlns:wp="http://schemas.openxmlformats.org/drawingml/2006/wordprocessingDrawing" xmlns:w10="urn:schemas-microsoft-com:office:word" xmlns:w="http://schemas.openxmlformats.org/wordprocessingml/2006/main" xmlns:w14="http://schemas.microsoft.com/office/word/2010/wordml" xmlns:w15="http://schemas.microsoft.com/office/word/2012/wordml" xmlns:w16cex="http://schemas.microsoft.com/office/word/2018/wordml/cex" xmlns:w16cid="http://schemas.microsoft.com/office/word/2016/wordml/cid" xmlns:w16="http://schemas.microsoft.com/office/word/2018/wordml" xmlns:w16sdtdh="http://schemas.microsoft.com/office/word/2020/wordml/sdtdatahash" xmlns:w16se="http://schemas.microsoft.com/office/word/2015/wordml/symex" xmlns:wpg="http://schemas.microsoft.com/office/word/2010/wordprocessingGroup" xmlns:wpi="http://schemas.microsoft.com/office/word/2010/wordprocessingInk" xmlns:wne="http://schemas.microsoft.com/office/word/2006/wordml" xmlns:wps="http://schemas.microsoft.com/office/word/2010/wordprocessingShape" mc:Ignorable="w14 w15 w16se w16cid w16 w16cex w16sdtdh wp14">
+<w:hdr xmlns:wpc="http://schemas.microsoft.com/office/word/2010/wordprocessingCanvas" xmlns:cx="http://schemas.microsoft.com/office/drawing/2014/chartex" xmlns:cx1="http://schemas.microsoft.com/office/drawing/2015/9/8/chartex" xmlns:cx2="http://schemas.microsoft.com/office/drawing/2015/10/21/chartex" xmlns:cx3="http://schemas.microsoft.com/office/drawing/2016/5/9/chartex" xmlns:cx4="http://schemas.microsoft.com/office/drawing/2016/5/10/chartex" xmlns:cx5="http://schemas.microsoft.com/office/drawing/2016/5/11/chartex" xmlns:cx6="http://schemas.microsoft.com/office/drawing/2016/5/12/chartex" xmlns:cx7="http://schemas.microsoft.com/office/drawing/2016/5/13/chartex" xmlns:cx8="http://schemas.microsoft.com/office/drawing/2016/5/14/chartex" xmlns:mc="http://schemas.openxmlformats.org/markup-compatibility/2006" xmlns:aink="http://schemas.microsoft.com/office/drawing/2016/ink" xmlns:am3d="http://schemas.microsoft.com/office/drawing/2017/model3d" xmlns:o="urn:schemas-microsoft-com:office:office" xmlns:oel="http://schemas.microsoft.com/office/2019/extlst" xmlns:r="http://schemas.openxmlformats.org/officeDocument/2006/relationships" xmlns:m="http://schemas.openxmlformats.org/officeDocument/2006/math" xmlns:v="urn:schemas-microsoft-com:vml" xmlns:wp14="http://schemas.microsoft.com/office/word/2010/wordprocessingDrawing" xmlns:wp="http://schemas.openxmlformats.org/drawingml/2006/wordprocessingDrawing" xmlns:w10="urn:schemas-microsoft-com:office:word" xmlns:w="http://schemas.openxmlformats.org/wordprocessingml/2006/main" xmlns:w14="http://schemas.microsoft.com/office/word/2010/wordml" xmlns:w15="http://schemas.microsoft.com/office/word/2012/wordml" xmlns:w16cex="http://schemas.microsoft.com/office/word/2018/wordml/cex" xmlns:w16cid="http://schemas.microsoft.com/office/word/2016/wordml/cid" xmlns:w16="http://schemas.microsoft.com/office/word/2018/wordml" xmlns:w16sdtdh="http://schemas.microsoft.com/office/word/2020/wordml/sdtdatahash" xmlns:w16se="http://schemas.microsoft.com/office/word/2015/wordml/symex" xmlns:wpg="http://schemas.microsoft.com/office/word/2010/wordprocessingGroup" xmlns:wpi="http://schemas.microsoft.com/office/word/2010/wordprocessingInk" xmlns:wne="http://schemas.microsoft.com/office/word/2006/wordml" xmlns:wps="http://schemas.microsoft.com/office/word/2010/wordprocessingShape" mc:Ignorable="w14 w15 w16se w16cid w16 w16cex w16sdtdh wp14">
   <w:p>
     <w:pPr>
       <w:pStyle w:val="Header"/>
@@ -16286,7 +16368,7 @@
 </file>
 
 <file path=word/numbering.xml><?xml version="1.0" encoding="utf-8"?>
-<w:numbering xmlns:wpc="http://schemas.microsoft.com/office/word/2010/wordprocessingCanvas" xmlns:cx="http://schemas.microsoft.com/office/drawing/2014/chartex" xmlns:cx1="http://schemas.microsoft.com/office/drawing/2015/9/8/chartex" xmlns:cx2="http://schemas.microsoft.com/office/drawing/2015/10/21/chartex" xmlns:cx3="http://schemas.microsoft.com/office/drawing/2016/5/9/chartex" xmlns:cx4="http://schemas.microsoft.com/office/drawing/2016/5/10/chartex" xmlns:cx5="http://schemas.microsoft.com/office/drawing/2016/5/11/chartex" xmlns:cx6="http://schemas.microsoft.com/office/drawing/2016/5/12/chartex" xmlns:cx7="http://schemas.microsoft.com/office/drawing/2016/5/13/chartex" xmlns:cx8="http://schemas.microsoft.com/office/drawing/2016/5/14/chartex" xmlns:mc="http://schemas.openxmlformats.org/markup-compatibility/2006" xmlns:aink="http://schemas.microsoft.com/office/drawing/2016/ink" xmlns:am3d="http://schemas.microsoft.com/office/drawing/2017/model3d" xmlns:o="urn:schemas-microsoft-com:office:office" xmlns:r="http://schemas.openxmlformats.org/officeDocument/2006/relationships" xmlns:m="http://schemas.openxmlformats.org/officeDocument/2006/math" xmlns:v="urn:schemas-microsoft-com:vml" xmlns:wp14="http://schemas.microsoft.com/office/word/2010/wordprocessingDrawing" xmlns:wp="http://schemas.openxmlformats.org/drawingml/2006/wordprocessingDrawing" xmlns:w10="urn:schemas-microsoft-com:office:word" xmlns:w="http://schemas.openxmlformats.org/wordprocessingml/2006/main" xmlns:w14="http://schemas.microsoft.com/office/word/2010/wordml" xmlns:w15="http://schemas.microsoft.com/office/word/2012/wordml" xmlns:w16cex="http://schemas.microsoft.com/office/word/2018/wordml/cex" xmlns:w16cid="http://schemas.microsoft.com/office/word/2016/wordml/cid" xmlns:w16="http://schemas.microsoft.com/office/word/2018/wordml" xmlns:w16sdtdh="http://schemas.microsoft.com/office/word/2020/wordml/sdtdatahash" xmlns:w16se="http://schemas.microsoft.com/office/word/2015/wordml/symex" xmlns:wpg="http://schemas.microsoft.com/office/word/2010/wordprocessingGroup" xmlns:wpi="http://schemas.microsoft.com/office/word/2010/wordprocessingInk" xmlns:wne="http://schemas.microsoft.com/office/word/2006/wordml" xmlns:wps="http://schemas.microsoft.com/office/word/2010/wordprocessingShape" mc:Ignorable="w14 w15 w16se w16cid w16 w16cex w16sdtdh wp14">
+<w:numbering xmlns:wpc="http://schemas.microsoft.com/office/word/2010/wordprocessingCanvas" xmlns:cx="http://schemas.microsoft.com/office/drawing/2014/chartex" xmlns:cx1="http://schemas.microsoft.com/office/drawing/2015/9/8/chartex" xmlns:cx2="http://schemas.microsoft.com/office/drawing/2015/10/21/chartex" xmlns:cx3="http://schemas.microsoft.com/office/drawing/2016/5/9/chartex" xmlns:cx4="http://schemas.microsoft.com/office/drawing/2016/5/10/chartex" xmlns:cx5="http://schemas.microsoft.com/office/drawing/2016/5/11/chartex" xmlns:cx6="http://schemas.microsoft.com/office/drawing/2016/5/12/chartex" xmlns:cx7="http://schemas.microsoft.com/office/drawing/2016/5/13/chartex" xmlns:cx8="http://schemas.microsoft.com/office/drawing/2016/5/14/chartex" xmlns:mc="http://schemas.openxmlformats.org/markup-compatibility/2006" xmlns:aink="http://schemas.microsoft.com/office/drawing/2016/ink" xmlns:am3d="http://schemas.microsoft.com/office/drawing/2017/model3d" xmlns:o="urn:schemas-microsoft-com:office:office" xmlns:oel="http://schemas.microsoft.com/office/2019/extlst" xmlns:r="http://schemas.openxmlformats.org/officeDocument/2006/relationships" xmlns:m="http://schemas.openxmlformats.org/officeDocument/2006/math" xmlns:v="urn:schemas-microsoft-com:vml" xmlns:wp14="http://schemas.microsoft.com/office/word/2010/wordprocessingDrawing" xmlns:wp="http://schemas.openxmlformats.org/drawingml/2006/wordprocessingDrawing" xmlns:w10="urn:schemas-microsoft-com:office:word" xmlns:w="http://schemas.openxmlformats.org/wordprocessingml/2006/main" xmlns:w14="http://schemas.microsoft.com/office/word/2010/wordml" xmlns:w15="http://schemas.microsoft.com/office/word/2012/wordml" xmlns:w16cex="http://schemas.microsoft.com/office/word/2018/wordml/cex" xmlns:w16cid="http://schemas.microsoft.com/office/word/2016/wordml/cid" xmlns:w16="http://schemas.microsoft.com/office/word/2018/wordml" xmlns:w16sdtdh="http://schemas.microsoft.com/office/word/2020/wordml/sdtdatahash" xmlns:w16se="http://schemas.microsoft.com/office/word/2015/wordml/symex" xmlns:wpg="http://schemas.microsoft.com/office/word/2010/wordprocessingGroup" xmlns:wpi="http://schemas.microsoft.com/office/word/2010/wordprocessingInk" xmlns:wne="http://schemas.microsoft.com/office/word/2006/wordml" xmlns:wps="http://schemas.microsoft.com/office/word/2010/wordprocessingShape" mc:Ignorable="w14 w15 w16se w16cid w16 w16cex w16sdtdh wp14">
   <w:abstractNum w:abstractNumId="0" w15:restartNumberingAfterBreak="0">
     <w:nsid w:val="FFFFFF7C"/>
     <w:multiLevelType w:val="singleLevel"/>
@@ -18749,103 +18831,103 @@
       </w:rPr>
     </w:lvl>
   </w:abstractNum>
-  <w:num w:numId="1">
+  <w:num w:numId="1" w16cid:durableId="1626886045">
     <w:abstractNumId w:val="6"/>
   </w:num>
-  <w:num w:numId="2">
+  <w:num w:numId="2" w16cid:durableId="479032335">
     <w:abstractNumId w:val="14"/>
   </w:num>
-  <w:num w:numId="3">
+  <w:num w:numId="3" w16cid:durableId="417747975">
     <w:abstractNumId w:val="5"/>
   </w:num>
-  <w:num w:numId="4">
+  <w:num w:numId="4" w16cid:durableId="1990285474">
     <w:abstractNumId w:val="3"/>
   </w:num>
-  <w:num w:numId="5">
+  <w:num w:numId="5" w16cid:durableId="9572073">
     <w:abstractNumId w:val="2"/>
   </w:num>
-  <w:num w:numId="6">
+  <w:num w:numId="6" w16cid:durableId="1440029757">
     <w:abstractNumId w:val="1"/>
   </w:num>
-  <w:num w:numId="7">
+  <w:num w:numId="7" w16cid:durableId="664475070">
     <w:abstractNumId w:val="0"/>
   </w:num>
-  <w:num w:numId="8">
+  <w:num w:numId="8" w16cid:durableId="1407725912">
     <w:abstractNumId w:val="4"/>
   </w:num>
-  <w:num w:numId="9">
+  <w:num w:numId="9" w16cid:durableId="30769060">
     <w:abstractNumId w:val="27"/>
   </w:num>
-  <w:num w:numId="10">
+  <w:num w:numId="10" w16cid:durableId="1476751536">
     <w:abstractNumId w:val="28"/>
   </w:num>
-  <w:num w:numId="11">
+  <w:num w:numId="11" w16cid:durableId="1925336834">
     <w:abstractNumId w:val="13"/>
   </w:num>
-  <w:num w:numId="12">
+  <w:num w:numId="12" w16cid:durableId="703556775">
     <w:abstractNumId w:val="10"/>
   </w:num>
-  <w:num w:numId="13">
+  <w:num w:numId="13" w16cid:durableId="1625188349">
     <w:abstractNumId w:val="22"/>
   </w:num>
-  <w:num w:numId="14">
+  <w:num w:numId="14" w16cid:durableId="1029179914">
     <w:abstractNumId w:val="29"/>
   </w:num>
-  <w:num w:numId="15">
+  <w:num w:numId="15" w16cid:durableId="1643461755">
     <w:abstractNumId w:val="19"/>
   </w:num>
-  <w:num w:numId="16">
+  <w:num w:numId="16" w16cid:durableId="2096393488">
     <w:abstractNumId w:val="15"/>
   </w:num>
-  <w:num w:numId="17">
+  <w:num w:numId="17" w16cid:durableId="1538002758">
     <w:abstractNumId w:val="26"/>
   </w:num>
-  <w:num w:numId="18">
+  <w:num w:numId="18" w16cid:durableId="1871868750">
     <w:abstractNumId w:val="11"/>
   </w:num>
-  <w:num w:numId="19">
+  <w:num w:numId="19" w16cid:durableId="703209706">
     <w:abstractNumId w:val="12"/>
   </w:num>
-  <w:num w:numId="20">
+  <w:num w:numId="20" w16cid:durableId="1009601732">
     <w:abstractNumId w:val="16"/>
   </w:num>
-  <w:num w:numId="21">
+  <w:num w:numId="21" w16cid:durableId="318970221">
     <w:abstractNumId w:val="13"/>
   </w:num>
-  <w:num w:numId="22">
+  <w:num w:numId="22" w16cid:durableId="1683623509">
     <w:abstractNumId w:val="20"/>
   </w:num>
-  <w:num w:numId="23">
+  <w:num w:numId="23" w16cid:durableId="653023698">
     <w:abstractNumId w:val="21"/>
   </w:num>
-  <w:num w:numId="24">
+  <w:num w:numId="24" w16cid:durableId="1434088527">
     <w:abstractNumId w:val="18"/>
   </w:num>
-  <w:num w:numId="25">
+  <w:num w:numId="25" w16cid:durableId="852689527">
     <w:abstractNumId w:val="7"/>
   </w:num>
-  <w:num w:numId="26">
+  <w:num w:numId="26" w16cid:durableId="320698505">
     <w:abstractNumId w:val="23"/>
   </w:num>
-  <w:num w:numId="27">
+  <w:num w:numId="27" w16cid:durableId="28918544">
     <w:abstractNumId w:val="25"/>
   </w:num>
-  <w:num w:numId="28">
+  <w:num w:numId="28" w16cid:durableId="1386566820">
     <w:abstractNumId w:val="13"/>
   </w:num>
-  <w:num w:numId="29">
+  <w:num w:numId="29" w16cid:durableId="2114745300">
     <w:abstractNumId w:val="13"/>
   </w:num>
-  <w:num w:numId="30">
+  <w:num w:numId="30" w16cid:durableId="639918651">
     <w:abstractNumId w:val="9"/>
   </w:num>
-  <w:num w:numId="31">
+  <w:num w:numId="31" w16cid:durableId="1318656436">
     <w:abstractNumId w:val="17"/>
   </w:num>
-  <w:num w:numId="32">
+  <w:num w:numId="32" w16cid:durableId="1520242385">
     <w:abstractNumId w:val="24"/>
   </w:num>
-  <w:num w:numId="33">
+  <w:num w:numId="33" w16cid:durableId="1558587172">
     <w:abstractNumId w:val="8"/>
   </w:num>
   <w:numIdMacAtCleanup w:val="17"/>

</xml_diff>